<commit_message>
fixed some oneline if else bug
</commit_message>
<xml_diff>
--- a/Otchet.docx
+++ b/Otchet.docx
@@ -206,31 +206,7 @@
         <w:rPr>
           <w:color w:val="000000"/>
         </w:rPr>
-        <w:t xml:space="preserve">Выполнили </w:t>
-      </w:r>
-      <w:r>
-        <w:rPr>
-          <w:color w:val="000000"/>
-        </w:rPr>
-        <w:t>с</w:t>
-      </w:r>
-      <w:r>
-        <w:rPr>
-          <w:color w:val="000000"/>
-        </w:rPr>
-        <w:t>туденты гр. 75350</w:t>
-      </w:r>
-      <w:r>
-        <w:rPr>
-          <w:color w:val="000000"/>
-        </w:rPr>
-        <w:t>1:</w:t>
-      </w:r>
-      <w:r>
-        <w:rPr>
-          <w:color w:val="000000"/>
-        </w:rPr>
-        <w:t xml:space="preserve"> </w:t>
+        <w:t xml:space="preserve">Выполнили студенты гр. 753501: </w:t>
       </w:r>
     </w:p>
     <w:p>
@@ -245,13 +221,7 @@
         <w:rPr>
           <w:color w:val="000000"/>
         </w:rPr>
-        <w:t>Астапенко П. И</w:t>
-      </w:r>
-      <w:r>
-        <w:rPr>
-          <w:color w:val="000000"/>
-        </w:rPr>
-        <w:t xml:space="preserve">. </w:t>
+        <w:t xml:space="preserve">Астапенко П. И. </w:t>
       </w:r>
     </w:p>
     <w:p>
@@ -303,19 +273,7 @@
         <w:rPr>
           <w:color w:val="000000"/>
         </w:rPr>
-        <w:t>Проверила</w:t>
-      </w:r>
-      <w:r>
-        <w:rPr>
-          <w:color w:val="000000"/>
-        </w:rPr>
-        <w:t>:</w:t>
-      </w:r>
-      <w:r>
-        <w:rPr>
-          <w:color w:val="000000"/>
-        </w:rPr>
-        <w:t xml:space="preserve"> </w:t>
+        <w:t xml:space="preserve">Проверила: </w:t>
       </w:r>
     </w:p>
     <w:p>
@@ -746,10 +704,10 @@
             <v:path o:extrusionok="f" gradientshapeok="t" o:connecttype="rect"/>
             <o:lock v:ext="edit" aspectratio="t"/>
           </v:shapetype>
-          <v:shape id="_x0000_i1073" type="#_x0000_t75" style="width:78pt;height:38.25pt" o:ole="">
+          <v:shape id="_x0000_i1025" type="#_x0000_t75" style="width:78pt;height:38.25pt" o:ole="">
             <v:imagedata r:id="rId7" o:title=""/>
           </v:shape>
-          <o:OLEObject Type="Embed" ProgID="Equation.3" ShapeID="_x0000_i1073" DrawAspect="Content" ObjectID="_1604162926" r:id="rId8"/>
+          <o:OLEObject Type="Embed" ProgID="Equation.3" ShapeID="_x0000_i1025" DrawAspect="Content" ObjectID="_1604229315" r:id="rId8"/>
         </w:object>
       </w:r>
     </w:p>
@@ -2274,7 +2232,6 @@
           <w:lang w:val="ru-RU"/>
         </w:rPr>
       </w:pPr>
-      <w:bookmarkStart w:id="0" w:name="_GoBack"/>
       <w:r>
         <w:rPr>
           <w:rFonts w:ascii="Times New Roman" w:hAnsi="Times New Roman" w:cs="Times New Roman"/>
@@ -2325,7 +2282,6 @@
           </wp:inline>
         </w:drawing>
       </w:r>
-      <w:bookmarkEnd w:id="0"/>
     </w:p>
     <w:p>
       <w:pPr>
@@ -3032,17 +2988,26 @@
                 <w:rFonts w:ascii="Times New Roman" w:eastAsia="Times New Roman" w:hAnsi="Times New Roman" w:cs="Times New Roman"/>
                 <w:sz w:val="24"/>
                 <w:szCs w:val="24"/>
-                <w:lang w:eastAsia="ru-RU"/>
-              </w:rPr>
-            </w:pPr>
-            <w:r>
-              <w:rPr>
-                <w:rFonts w:ascii="Times New Roman" w:eastAsia="Times New Roman" w:hAnsi="Times New Roman" w:cs="Times New Roman"/>
-                <w:sz w:val="24"/>
-                <w:szCs w:val="24"/>
-                <w:lang w:eastAsia="ru-RU"/>
-              </w:rPr>
-              <w:t>18</w:t>
+                <w:lang w:val="en-US" w:eastAsia="ru-RU"/>
+              </w:rPr>
+            </w:pPr>
+            <w:r>
+              <w:rPr>
+                <w:rFonts w:ascii="Times New Roman" w:eastAsia="Times New Roman" w:hAnsi="Times New Roman" w:cs="Times New Roman"/>
+                <w:sz w:val="24"/>
+                <w:szCs w:val="24"/>
+                <w:lang w:eastAsia="ru-RU"/>
+              </w:rPr>
+              <w:t>1</w:t>
+            </w:r>
+            <w:r>
+              <w:rPr>
+                <w:rFonts w:ascii="Times New Roman" w:eastAsia="Times New Roman" w:hAnsi="Times New Roman" w:cs="Times New Roman"/>
+                <w:sz w:val="24"/>
+                <w:szCs w:val="24"/>
+                <w:lang w:val="en-US" w:eastAsia="ru-RU"/>
+              </w:rPr>
+              <w:t>9</w:t>
             </w:r>
           </w:p>
         </w:tc>
@@ -3058,17 +3023,26 @@
                 <w:rFonts w:ascii="Times New Roman" w:eastAsia="Times New Roman" w:hAnsi="Times New Roman" w:cs="Times New Roman"/>
                 <w:sz w:val="24"/>
                 <w:szCs w:val="24"/>
-                <w:lang w:eastAsia="ru-RU"/>
-              </w:rPr>
-            </w:pPr>
-            <w:r>
-              <w:rPr>
-                <w:rFonts w:ascii="Times New Roman" w:eastAsia="Times New Roman" w:hAnsi="Times New Roman" w:cs="Times New Roman"/>
-                <w:sz w:val="24"/>
-                <w:szCs w:val="24"/>
-                <w:lang w:eastAsia="ru-RU"/>
-              </w:rPr>
-              <w:t>15</w:t>
+                <w:lang w:val="en-US" w:eastAsia="ru-RU"/>
+              </w:rPr>
+            </w:pPr>
+            <w:r>
+              <w:rPr>
+                <w:rFonts w:ascii="Times New Roman" w:eastAsia="Times New Roman" w:hAnsi="Times New Roman" w:cs="Times New Roman"/>
+                <w:sz w:val="24"/>
+                <w:szCs w:val="24"/>
+                <w:lang w:eastAsia="ru-RU"/>
+              </w:rPr>
+              <w:t>1</w:t>
+            </w:r>
+            <w:r>
+              <w:rPr>
+                <w:rFonts w:ascii="Times New Roman" w:eastAsia="Times New Roman" w:hAnsi="Times New Roman" w:cs="Times New Roman"/>
+                <w:sz w:val="24"/>
+                <w:szCs w:val="24"/>
+                <w:lang w:val="en-US" w:eastAsia="ru-RU"/>
+              </w:rPr>
+              <w:t>6</w:t>
             </w:r>
           </w:p>
         </w:tc>
@@ -3110,17 +3084,17 @@
                 <w:rFonts w:ascii="Times New Roman" w:eastAsia="Times New Roman" w:hAnsi="Times New Roman" w:cs="Times New Roman"/>
                 <w:sz w:val="24"/>
                 <w:szCs w:val="24"/>
-                <w:lang w:eastAsia="ru-RU"/>
-              </w:rPr>
-            </w:pPr>
-            <w:r>
-              <w:rPr>
-                <w:rFonts w:ascii="Times New Roman" w:eastAsia="Times New Roman" w:hAnsi="Times New Roman" w:cs="Times New Roman"/>
-                <w:sz w:val="24"/>
-                <w:szCs w:val="24"/>
-                <w:lang w:eastAsia="ru-RU"/>
-              </w:rPr>
-              <w:t>6</w:t>
+                <w:lang w:val="en-US" w:eastAsia="ru-RU"/>
+              </w:rPr>
+            </w:pPr>
+            <w:r>
+              <w:rPr>
+                <w:rFonts w:ascii="Times New Roman" w:eastAsia="Times New Roman" w:hAnsi="Times New Roman" w:cs="Times New Roman"/>
+                <w:sz w:val="24"/>
+                <w:szCs w:val="24"/>
+                <w:lang w:val="en-US" w:eastAsia="ru-RU"/>
+              </w:rPr>
+              <w:t>7</w:t>
             </w:r>
           </w:p>
         </w:tc>
@@ -3136,17 +3110,17 @@
                 <w:rFonts w:ascii="Times New Roman" w:eastAsia="Times New Roman" w:hAnsi="Times New Roman" w:cs="Times New Roman"/>
                 <w:sz w:val="24"/>
                 <w:szCs w:val="24"/>
-                <w:lang w:eastAsia="ru-RU"/>
-              </w:rPr>
-            </w:pPr>
-            <w:r>
-              <w:rPr>
-                <w:rFonts w:ascii="Times New Roman" w:eastAsia="Times New Roman" w:hAnsi="Times New Roman" w:cs="Times New Roman"/>
-                <w:sz w:val="24"/>
-                <w:szCs w:val="24"/>
-                <w:lang w:eastAsia="ru-RU"/>
-              </w:rPr>
-              <w:t>3</w:t>
+                <w:lang w:val="en-US" w:eastAsia="ru-RU"/>
+              </w:rPr>
+            </w:pPr>
+            <w:r>
+              <w:rPr>
+                <w:rFonts w:ascii="Times New Roman" w:eastAsia="Times New Roman" w:hAnsi="Times New Roman" w:cs="Times New Roman"/>
+                <w:sz w:val="24"/>
+                <w:szCs w:val="24"/>
+                <w:lang w:val="en-US" w:eastAsia="ru-RU"/>
+              </w:rPr>
+              <w:t>4</w:t>
             </w:r>
           </w:p>
         </w:tc>
@@ -3229,7 +3203,61 @@
                 <w:szCs w:val="24"/>
                 <w:lang w:eastAsia="ru-RU"/>
               </w:rPr>
-              <w:t>11, 12, 13..27</w:t>
+              <w:t>1</w:t>
+            </w:r>
+            <w:r>
+              <w:rPr>
+                <w:rFonts w:ascii="Times New Roman" w:eastAsia="Times New Roman" w:hAnsi="Times New Roman" w:cs="Times New Roman"/>
+                <w:sz w:val="24"/>
+                <w:szCs w:val="24"/>
+                <w:lang w:val="en-US" w:eastAsia="ru-RU"/>
+              </w:rPr>
+              <w:t>0</w:t>
+            </w:r>
+            <w:r>
+              <w:rPr>
+                <w:rFonts w:ascii="Times New Roman" w:eastAsia="Times New Roman" w:hAnsi="Times New Roman" w:cs="Times New Roman"/>
+                <w:sz w:val="24"/>
+                <w:szCs w:val="24"/>
+                <w:lang w:eastAsia="ru-RU"/>
+              </w:rPr>
+              <w:t>, 1</w:t>
+            </w:r>
+            <w:r>
+              <w:rPr>
+                <w:rFonts w:ascii="Times New Roman" w:eastAsia="Times New Roman" w:hAnsi="Times New Roman" w:cs="Times New Roman"/>
+                <w:sz w:val="24"/>
+                <w:szCs w:val="24"/>
+                <w:lang w:val="en-US" w:eastAsia="ru-RU"/>
+              </w:rPr>
+              <w:t>1</w:t>
+            </w:r>
+            <w:r>
+              <w:rPr>
+                <w:rFonts w:ascii="Times New Roman" w:eastAsia="Times New Roman" w:hAnsi="Times New Roman" w:cs="Times New Roman"/>
+                <w:sz w:val="24"/>
+                <w:szCs w:val="24"/>
+                <w:lang w:eastAsia="ru-RU"/>
+              </w:rPr>
+              <w:t>, 1</w:t>
+            </w:r>
+            <w:r>
+              <w:rPr>
+                <w:rFonts w:ascii="Times New Roman" w:eastAsia="Times New Roman" w:hAnsi="Times New Roman" w:cs="Times New Roman"/>
+                <w:sz w:val="24"/>
+                <w:szCs w:val="24"/>
+                <w:lang w:val="en-US" w:eastAsia="ru-RU"/>
+              </w:rPr>
+              <w:t>2</w:t>
+            </w:r>
+            <w:r>
+              <w:rPr>
+                <w:rFonts w:ascii="Times New Roman" w:eastAsia="Times New Roman" w:hAnsi="Times New Roman" w:cs="Times New Roman"/>
+                <w:sz w:val="24"/>
+                <w:szCs w:val="24"/>
+                <w:lang w:eastAsia="ru-RU"/>
+              </w:rPr>
+              <w:t>..27</w:t>
             </w:r>
           </w:p>
         </w:tc>
@@ -3253,6 +3281,15 @@
                 <w:rFonts w:ascii="Times New Roman" w:eastAsia="Times New Roman" w:hAnsi="Times New Roman" w:cs="Times New Roman"/>
                 <w:sz w:val="24"/>
                 <w:szCs w:val="24"/>
+                <w:lang w:val="en-US" w:eastAsia="ru-RU"/>
+              </w:rPr>
+              <w:t xml:space="preserve">12, </w:t>
+            </w:r>
+            <w:r>
+              <w:rPr>
+                <w:rFonts w:ascii="Times New Roman" w:eastAsia="Times New Roman" w:hAnsi="Times New Roman" w:cs="Times New Roman"/>
+                <w:sz w:val="24"/>
+                <w:szCs w:val="24"/>
                 <w:lang w:eastAsia="ru-RU"/>
               </w:rPr>
               <w:t>14, 15, 16..27</w:t>
@@ -3305,6 +3342,15 @@
                 <w:rFonts w:ascii="Times New Roman" w:eastAsia="Times New Roman" w:hAnsi="Times New Roman" w:cs="Times New Roman"/>
                 <w:sz w:val="24"/>
                 <w:szCs w:val="24"/>
+                <w:lang w:val="en-US" w:eastAsia="ru-RU"/>
+              </w:rPr>
+              <w:t xml:space="preserve">22, </w:t>
+            </w:r>
+            <w:r>
+              <w:rPr>
+                <w:rFonts w:ascii="Times New Roman" w:eastAsia="Times New Roman" w:hAnsi="Times New Roman" w:cs="Times New Roman"/>
+                <w:sz w:val="24"/>
+                <w:szCs w:val="24"/>
                 <w:lang w:eastAsia="ru-RU"/>
               </w:rPr>
               <w:t>23, 24, 25, 26, 27</w:t>
@@ -3326,6 +3372,15 @@
                 <w:lang w:eastAsia="ru-RU"/>
               </w:rPr>
             </w:pPr>
+            <w:r>
+              <w:rPr>
+                <w:rFonts w:ascii="Times New Roman" w:eastAsia="Times New Roman" w:hAnsi="Times New Roman" w:cs="Times New Roman"/>
+                <w:sz w:val="24"/>
+                <w:szCs w:val="24"/>
+                <w:lang w:val="en-US" w:eastAsia="ru-RU"/>
+              </w:rPr>
+              <w:t xml:space="preserve">24, </w:t>
+            </w:r>
             <w:r>
               <w:rPr>
                 <w:rFonts w:ascii="Times New Roman" w:eastAsia="Times New Roman" w:hAnsi="Times New Roman" w:cs="Times New Roman"/>
@@ -4381,17 +4436,26 @@
                 <w:rFonts w:ascii="Times New Roman" w:eastAsia="Times New Roman" w:hAnsi="Times New Roman" w:cs="Times New Roman"/>
                 <w:sz w:val="24"/>
                 <w:szCs w:val="24"/>
-                <w:lang w:eastAsia="ru-RU"/>
-              </w:rPr>
-            </w:pPr>
-            <w:r>
-              <w:rPr>
-                <w:rFonts w:ascii="Times New Roman" w:eastAsia="Times New Roman" w:hAnsi="Times New Roman" w:cs="Times New Roman"/>
-                <w:sz w:val="24"/>
-                <w:szCs w:val="24"/>
-                <w:lang w:eastAsia="ru-RU"/>
-              </w:rPr>
-              <w:t>18</w:t>
+                <w:lang w:val="en-US" w:eastAsia="ru-RU"/>
+              </w:rPr>
+            </w:pPr>
+            <w:r>
+              <w:rPr>
+                <w:rFonts w:ascii="Times New Roman" w:eastAsia="Times New Roman" w:hAnsi="Times New Roman" w:cs="Times New Roman"/>
+                <w:sz w:val="24"/>
+                <w:szCs w:val="24"/>
+                <w:lang w:eastAsia="ru-RU"/>
+              </w:rPr>
+              <w:t>1</w:t>
+            </w:r>
+            <w:r>
+              <w:rPr>
+                <w:rFonts w:ascii="Times New Roman" w:eastAsia="Times New Roman" w:hAnsi="Times New Roman" w:cs="Times New Roman"/>
+                <w:sz w:val="24"/>
+                <w:szCs w:val="24"/>
+                <w:lang w:val="en-US" w:eastAsia="ru-RU"/>
+              </w:rPr>
+              <w:t>9</w:t>
             </w:r>
           </w:p>
         </w:tc>
@@ -4433,17 +4497,26 @@
                 <w:rFonts w:ascii="Times New Roman" w:eastAsia="Times New Roman" w:hAnsi="Times New Roman" w:cs="Times New Roman"/>
                 <w:sz w:val="24"/>
                 <w:szCs w:val="24"/>
-                <w:lang w:eastAsia="ru-RU"/>
-              </w:rPr>
-            </w:pPr>
-            <w:r>
-              <w:rPr>
-                <w:rFonts w:ascii="Times New Roman" w:eastAsia="Times New Roman" w:hAnsi="Times New Roman" w:cs="Times New Roman"/>
-                <w:sz w:val="24"/>
-                <w:szCs w:val="24"/>
-                <w:lang w:eastAsia="ru-RU"/>
-              </w:rPr>
-              <w:t>15</w:t>
+                <w:lang w:val="en-US" w:eastAsia="ru-RU"/>
+              </w:rPr>
+            </w:pPr>
+            <w:r>
+              <w:rPr>
+                <w:rFonts w:ascii="Times New Roman" w:eastAsia="Times New Roman" w:hAnsi="Times New Roman" w:cs="Times New Roman"/>
+                <w:sz w:val="24"/>
+                <w:szCs w:val="24"/>
+                <w:lang w:eastAsia="ru-RU"/>
+              </w:rPr>
+              <w:t>1</w:t>
+            </w:r>
+            <w:r>
+              <w:rPr>
+                <w:rFonts w:ascii="Times New Roman" w:eastAsia="Times New Roman" w:hAnsi="Times New Roman" w:cs="Times New Roman"/>
+                <w:sz w:val="24"/>
+                <w:szCs w:val="24"/>
+                <w:lang w:val="en-US" w:eastAsia="ru-RU"/>
+              </w:rPr>
+              <w:t>6</w:t>
             </w:r>
           </w:p>
         </w:tc>
@@ -5045,7 +5118,7 @@
                 <w:rFonts w:ascii="Times New Roman" w:eastAsia="Times New Roman" w:hAnsi="Times New Roman" w:cs="Times New Roman"/>
                 <w:sz w:val="28"/>
                 <w:szCs w:val="28"/>
-                <w:lang w:eastAsia="ru-RU"/>
+                <w:lang w:val="en-US" w:eastAsia="ru-RU"/>
               </w:rPr>
             </w:pPr>
             <w:r>
@@ -5053,9 +5126,9 @@
                 <w:rFonts w:ascii="Times New Roman" w:eastAsia="Times New Roman" w:hAnsi="Times New Roman" w:cs="Times New Roman"/>
                 <w:sz w:val="28"/>
                 <w:szCs w:val="28"/>
-                <w:lang w:eastAsia="ru-RU"/>
-              </w:rPr>
-              <w:t>6</w:t>
+                <w:lang w:val="en-US" w:eastAsia="ru-RU"/>
+              </w:rPr>
+              <w:t>7</w:t>
             </w:r>
           </w:p>
         </w:tc>
@@ -5097,7 +5170,7 @@
                 <w:rFonts w:ascii="Times New Roman" w:eastAsia="Times New Roman" w:hAnsi="Times New Roman" w:cs="Times New Roman"/>
                 <w:sz w:val="28"/>
                 <w:szCs w:val="28"/>
-                <w:lang w:eastAsia="ru-RU"/>
+                <w:lang w:val="en-US" w:eastAsia="ru-RU"/>
               </w:rPr>
             </w:pPr>
             <w:r>
@@ -5105,9 +5178,9 @@
                 <w:rFonts w:ascii="Times New Roman" w:eastAsia="Times New Roman" w:hAnsi="Times New Roman" w:cs="Times New Roman"/>
                 <w:sz w:val="28"/>
                 <w:szCs w:val="28"/>
-                <w:lang w:eastAsia="ru-RU"/>
-              </w:rPr>
-              <w:t>3</w:t>
+                <w:lang w:val="en-US" w:eastAsia="ru-RU"/>
+              </w:rPr>
+              <w:t>4</w:t>
             </w:r>
           </w:p>
         </w:tc>
@@ -5201,7 +5274,7 @@
                 <w:rFonts w:ascii="Times New Roman" w:eastAsia="Times New Roman" w:hAnsi="Times New Roman" w:cs="Times New Roman"/>
                 <w:sz w:val="28"/>
                 <w:szCs w:val="28"/>
-                <w:lang w:eastAsia="ru-RU"/>
+                <w:lang w:val="en-US" w:eastAsia="ru-RU"/>
               </w:rPr>
             </w:pPr>
             <w:r>
@@ -5211,7 +5284,16 @@
                 <w:szCs w:val="28"/>
                 <w:lang w:eastAsia="ru-RU"/>
               </w:rPr>
-              <w:t>95</w:t>
+              <w:t>9</w:t>
+            </w:r>
+            <w:r>
+              <w:rPr>
+                <w:rFonts w:ascii="Times New Roman" w:eastAsia="Times New Roman" w:hAnsi="Times New Roman" w:cs="Times New Roman"/>
+                <w:sz w:val="28"/>
+                <w:szCs w:val="28"/>
+                <w:lang w:val="en-US" w:eastAsia="ru-RU"/>
+              </w:rPr>
+              <w:t>9</w:t>
             </w:r>
           </w:p>
         </w:tc>
@@ -5286,7 +5368,25 @@
           <w:szCs w:val="28"/>
           <w:lang w:val="en-US" w:eastAsia="ru-RU"/>
         </w:rPr>
-        <w:t xml:space="preserve"> = 95.</w:t>
+        <w:t xml:space="preserve"> = 9</w:t>
+      </w:r>
+      <w:r>
+        <w:rPr>
+          <w:rFonts w:ascii="Times New Roman" w:eastAsia="Times New Roman" w:hAnsi="Times New Roman" w:cs="Times New Roman"/>
+          <w:sz w:val="28"/>
+          <w:szCs w:val="28"/>
+          <w:lang w:val="en-US" w:eastAsia="ru-RU"/>
+        </w:rPr>
+        <w:t>9</w:t>
+      </w:r>
+      <w:r>
+        <w:rPr>
+          <w:rFonts w:ascii="Times New Roman" w:eastAsia="Times New Roman" w:hAnsi="Times New Roman" w:cs="Times New Roman"/>
+          <w:sz w:val="28"/>
+          <w:szCs w:val="28"/>
+          <w:lang w:val="en-US" w:eastAsia="ru-RU"/>
+        </w:rPr>
+        <w:t>.</w:t>
       </w:r>
     </w:p>
     <w:p>
@@ -5388,28 +5488,46 @@
           <w:szCs w:val="28"/>
           <w:lang w:eastAsia="ru-RU"/>
         </w:rPr>
-        <w:t xml:space="preserve"> – (27 – 1)/95 = 0</w:t>
-      </w:r>
-      <w:proofErr w:type="gramStart"/>
+        <w:t xml:space="preserve"> – (27 – 1)/9</w:t>
+      </w:r>
       <w:r>
         <w:rPr>
           <w:rFonts w:ascii="Times New Roman" w:eastAsia="Times New Roman" w:hAnsi="Times New Roman" w:cs="Times New Roman"/>
           <w:sz w:val="28"/>
           <w:szCs w:val="28"/>
+          <w:lang w:val="en-US" w:eastAsia="ru-RU"/>
+        </w:rPr>
+        <w:t>9</w:t>
+      </w:r>
+      <w:r>
+        <w:rPr>
+          <w:rFonts w:ascii="Times New Roman" w:eastAsia="Times New Roman" w:hAnsi="Times New Roman" w:cs="Times New Roman"/>
+          <w:sz w:val="28"/>
+          <w:szCs w:val="28"/>
           <w:lang w:eastAsia="ru-RU"/>
         </w:rPr>
-        <w:t>,7263</w:t>
-      </w:r>
-      <w:proofErr w:type="gramEnd"/>
+        <w:t xml:space="preserve"> = 0,7</w:t>
+      </w:r>
       <w:r>
         <w:rPr>
           <w:rFonts w:ascii="Times New Roman" w:eastAsia="Times New Roman" w:hAnsi="Times New Roman" w:cs="Times New Roman"/>
           <w:sz w:val="28"/>
           <w:szCs w:val="28"/>
+          <w:lang w:val="en-US" w:eastAsia="ru-RU"/>
+        </w:rPr>
+        <w:t>374</w:t>
+      </w:r>
+      <w:r>
+        <w:rPr>
+          <w:rFonts w:ascii="Times New Roman" w:eastAsia="Times New Roman" w:hAnsi="Times New Roman" w:cs="Times New Roman"/>
+          <w:sz w:val="28"/>
+          <w:szCs w:val="28"/>
           <w:lang w:eastAsia="ru-RU"/>
         </w:rPr>
         <w:t>.</w:t>
       </w:r>
+      <w:bookmarkStart w:id="0" w:name="_GoBack"/>
+      <w:bookmarkEnd w:id="0"/>
     </w:p>
     <w:p>
       <w:pPr>
@@ -5502,6 +5620,7 @@
         <w:docPartUnique/>
       </w:docPartObj>
     </w:sdtPr>
+    <w:sdtEndPr/>
     <w:sdtContent>
       <w:p>
         <w:pPr>
@@ -5521,7 +5640,7 @@
           <w:rPr>
             <w:noProof/>
           </w:rPr>
-          <w:t>6</w:t>
+          <w:t>4</w:t>
         </w:r>
         <w:r>
           <w:fldChar w:fldCharType="end"/>

</xml_diff>